<commit_message>
[Week 1] Added more links
Signed-off-by: Synthia Islam <synthia.mist@gmail.com>
</commit_message>
<xml_diff>
--- a/Synthia_S375728/Week_1/Week1.docx
+++ b/Synthia_S375728/Week_1/Week1.docx
@@ -49,12 +49,25 @@
           <w:numId w:val="2"/>
         </w:numPr>
       </w:pPr>
+      <w:hyperlink r:id="rId7" w:history="1">
+        <w:r>
+          <w:rPr>
+            <w:rStyle w:val="Hyperlink"/>
+          </w:rPr>
+          <w:t>https://www.youtube.com/watch?v=RWXKysImabs</w:t>
+        </w:r>
+      </w:hyperlink>
     </w:p>
     <w:p>
-      <w:r>
-        <w:t>Single Page Architecture:</w:t>
-      </w:r>
+      <w:pPr>
+        <w:pStyle w:val="ListParagraph"/>
+        <w:numPr>
+          <w:ilvl w:val="0"/>
+          <w:numId w:val="2"/>
+        </w:numPr>
+      </w:pPr>
     </w:p>
+    <w:p/>
     <w:p>
       <w:pPr>
         <w:rPr>
@@ -121,7 +134,7 @@
                     <pic:cNvPicPr/>
                   </pic:nvPicPr>
                   <pic:blipFill>
-                    <a:blip r:embed="rId7"/>
+                    <a:blip r:embed="rId8"/>
                     <a:stretch>
                       <a:fillRect/>
                     </a:stretch>

</xml_diff>